<commit_message>
Added observations drawn from Kleinrock's law
</commit_message>
<xml_diff>
--- a/relazione.docx
+++ b/relazione.docx
@@ -4,7 +4,7 @@
   <w:body>
     <w:p>
       <w:pPr>
-        <w:pStyle w:val="Title"/>
+        <w:pStyle w:val="Titolo"/>
         <w:jc w:val="center"/>
       </w:pPr>
       <w:bookmarkStart w:id="0" w:name="_Int_Xi8euVrH"/>
@@ -51,7 +51,7 @@
       <w:sdtContent>
         <w:p>
           <w:pPr>
-            <w:pStyle w:val="TOCHeading"/>
+            <w:pStyle w:val="Titolosommario"/>
           </w:pPr>
           <w:r>
             <w:t>Sommario</w:t>
@@ -59,7 +59,7 @@
         </w:p>
         <w:p>
           <w:pPr>
-            <w:pStyle w:val="TOC1"/>
+            <w:pStyle w:val="Sommario1"/>
             <w:tabs>
               <w:tab w:val="right" w:leader="dot" w:pos="9016"/>
             </w:tabs>
@@ -81,7 +81,7 @@
           <w:hyperlink w:anchor="_Toc125811223" w:history="1">
             <w:r>
               <w:rPr>
-                <w:rStyle w:val="Hyperlink"/>
+                <w:rStyle w:val="Collegamentoipertestuale"/>
                 <w:noProof/>
               </w:rPr>
               <w:t>TRACK</w:t>
@@ -138,7 +138,7 @@
         </w:p>
         <w:p>
           <w:pPr>
-            <w:pStyle w:val="TOC1"/>
+            <w:pStyle w:val="Sommario1"/>
             <w:tabs>
               <w:tab w:val="right" w:leader="dot" w:pos="9016"/>
             </w:tabs>
@@ -151,7 +151,7 @@
           <w:hyperlink w:anchor="_Toc125811224" w:history="1">
             <w:r>
               <w:rPr>
-                <w:rStyle w:val="Hyperlink"/>
+                <w:rStyle w:val="Collegamentoipertestuale"/>
                 <w:noProof/>
                 <w:lang w:val="it-IT"/>
               </w:rPr>
@@ -209,7 +209,7 @@
         </w:p>
         <w:p>
           <w:pPr>
-            <w:pStyle w:val="TOC1"/>
+            <w:pStyle w:val="Sommario1"/>
             <w:tabs>
               <w:tab w:val="right" w:leader="dot" w:pos="9016"/>
             </w:tabs>
@@ -222,7 +222,7 @@
           <w:hyperlink w:anchor="_Toc125811225" w:history="1">
             <w:r>
               <w:rPr>
-                <w:rStyle w:val="Hyperlink"/>
+                <w:rStyle w:val="Collegamentoipertestuale"/>
                 <w:noProof/>
               </w:rPr>
               <w:t>1 – Implement an M/G/1 system</w:t>
@@ -279,7 +279,7 @@
         </w:p>
         <w:p>
           <w:pPr>
-            <w:pStyle w:val="TOC1"/>
+            <w:pStyle w:val="Sommario1"/>
             <w:tabs>
               <w:tab w:val="right" w:leader="dot" w:pos="9016"/>
             </w:tabs>
@@ -292,7 +292,7 @@
           <w:hyperlink w:anchor="_Toc125811226" w:history="1">
             <w:r>
               <w:rPr>
-                <w:rStyle w:val="Hyperlink"/>
+                <w:rStyle w:val="Collegamentoipertestuale"/>
                 <w:noProof/>
               </w:rPr>
               <w:t>2 – omnetpp.ini file</w:t>
@@ -349,7 +349,7 @@
         </w:p>
         <w:p>
           <w:pPr>
-            <w:pStyle w:val="TOC1"/>
+            <w:pStyle w:val="Sommario1"/>
             <w:tabs>
               <w:tab w:val="right" w:leader="dot" w:pos="9016"/>
             </w:tabs>
@@ -362,7 +362,7 @@
           <w:hyperlink w:anchor="_Toc125811227" w:history="1">
             <w:r>
               <w:rPr>
-                <w:rStyle w:val="Hyperlink"/>
+                <w:rStyle w:val="Collegamentoipertestuale"/>
                 <w:noProof/>
               </w:rPr>
               <w:t>3 – Statistics collection</w:t>
@@ -419,7 +419,7 @@
         </w:p>
         <w:p>
           <w:pPr>
-            <w:pStyle w:val="TOC1"/>
+            <w:pStyle w:val="Sommario1"/>
             <w:tabs>
               <w:tab w:val="right" w:leader="dot" w:pos="9016"/>
             </w:tabs>
@@ -432,7 +432,7 @@
           <w:hyperlink w:anchor="_Toc125811228" w:history="1">
             <w:r>
               <w:rPr>
-                <w:rStyle w:val="Hyperlink"/>
+                <w:rStyle w:val="Collegamentoipertestuale"/>
                 <w:noProof/>
               </w:rPr>
               <w:t>3.1 – Average queueing time</w:t>
@@ -489,7 +489,7 @@
         </w:p>
         <w:p>
           <w:pPr>
-            <w:pStyle w:val="TOC1"/>
+            <w:pStyle w:val="Sommario1"/>
             <w:tabs>
               <w:tab w:val="right" w:leader="dot" w:pos="9016"/>
             </w:tabs>
@@ -502,7 +502,7 @@
           <w:hyperlink w:anchor="_Toc125811229" w:history="1">
             <w:r>
               <w:rPr>
-                <w:rStyle w:val="Hyperlink"/>
+                <w:rStyle w:val="Collegamentoipertestuale"/>
                 <w:noProof/>
               </w:rPr>
               <w:t>3.2 – Average queueing time conditioned to packet length</w:t>
@@ -559,7 +559,7 @@
         </w:p>
         <w:p>
           <w:pPr>
-            <w:pStyle w:val="TOC1"/>
+            <w:pStyle w:val="Sommario1"/>
             <w:tabs>
               <w:tab w:val="right" w:leader="dot" w:pos="9016"/>
             </w:tabs>
@@ -572,7 +572,7 @@
           <w:hyperlink w:anchor="_Toc125811230" w:history="1">
             <w:r>
               <w:rPr>
-                <w:rStyle w:val="Hyperlink"/>
+                <w:rStyle w:val="Collegamentoipertestuale"/>
                 <w:noProof/>
               </w:rPr>
               <w:t>3.3 – Average response time</w:t>
@@ -629,7 +629,7 @@
         </w:p>
         <w:p>
           <w:pPr>
-            <w:pStyle w:val="TOC1"/>
+            <w:pStyle w:val="Sommario1"/>
             <w:tabs>
               <w:tab w:val="right" w:leader="dot" w:pos="9016"/>
             </w:tabs>
@@ -642,7 +642,7 @@
           <w:hyperlink w:anchor="_Toc125811231" w:history="1">
             <w:r>
               <w:rPr>
-                <w:rStyle w:val="Hyperlink"/>
+                <w:rStyle w:val="Collegamentoipertestuale"/>
                 <w:noProof/>
               </w:rPr>
               <w:t>3.4 – Utilization factor of the server</w:t>
@@ -699,7 +699,7 @@
         </w:p>
         <w:p>
           <w:pPr>
-            <w:pStyle w:val="TOC1"/>
+            <w:pStyle w:val="Sommario1"/>
             <w:tabs>
               <w:tab w:val="right" w:leader="dot" w:pos="9016"/>
             </w:tabs>
@@ -712,7 +712,7 @@
           <w:hyperlink w:anchor="_Toc125811232" w:history="1">
             <w:r>
               <w:rPr>
-                <w:rStyle w:val="Hyperlink"/>
+                <w:rStyle w:val="Collegamentoipertestuale"/>
                 <w:noProof/>
               </w:rPr>
               <w:t>3.5 – Queue length over time</w:t>
@@ -769,7 +769,7 @@
         </w:p>
         <w:p>
           <w:pPr>
-            <w:pStyle w:val="TOC1"/>
+            <w:pStyle w:val="Sommario1"/>
             <w:tabs>
               <w:tab w:val="right" w:leader="dot" w:pos="9016"/>
             </w:tabs>
@@ -782,7 +782,7 @@
           <w:hyperlink w:anchor="_Toc125811233" w:history="1">
             <w:r>
               <w:rPr>
-                <w:rStyle w:val="Hyperlink"/>
+                <w:rStyle w:val="Collegamentoipertestuale"/>
                 <w:noProof/>
               </w:rPr>
               <w:t>4 – Compare experimental and theoretical values</w:t>
@@ -839,7 +839,7 @@
         </w:p>
         <w:p>
           <w:pPr>
-            <w:pStyle w:val="TOC1"/>
+            <w:pStyle w:val="Sommario1"/>
             <w:tabs>
               <w:tab w:val="right" w:leader="dot" w:pos="9016"/>
             </w:tabs>
@@ -852,7 +852,7 @@
           <w:hyperlink w:anchor="_Toc125811234" w:history="1">
             <w:r>
               <w:rPr>
-                <w:rStyle w:val="Hyperlink"/>
+                <w:rStyle w:val="Collegamentoipertestuale"/>
                 <w:noProof/>
               </w:rPr>
               <w:t>4.1 – Average conditional queue time</w:t>
@@ -909,7 +909,7 @@
         </w:p>
         <w:p>
           <w:pPr>
-            <w:pStyle w:val="TOC1"/>
+            <w:pStyle w:val="Sommario1"/>
             <w:tabs>
               <w:tab w:val="right" w:leader="dot" w:pos="9016"/>
             </w:tabs>
@@ -922,7 +922,7 @@
           <w:hyperlink w:anchor="_Toc125811235" w:history="1">
             <w:r>
               <w:rPr>
-                <w:rStyle w:val="Hyperlink"/>
+                <w:rStyle w:val="Collegamentoipertestuale"/>
                 <w:noProof/>
               </w:rPr>
               <w:t>4.2 – Average response time</w:t>
@@ -979,7 +979,7 @@
         </w:p>
         <w:p>
           <w:pPr>
-            <w:pStyle w:val="TOC1"/>
+            <w:pStyle w:val="Sommario1"/>
             <w:tabs>
               <w:tab w:val="right" w:leader="dot" w:pos="9016"/>
             </w:tabs>
@@ -992,7 +992,7 @@
           <w:hyperlink w:anchor="_Toc125811236" w:history="1">
             <w:r>
               <w:rPr>
-                <w:rStyle w:val="Hyperlink"/>
+                <w:rStyle w:val="Collegamentoipertestuale"/>
                 <w:noProof/>
               </w:rPr>
               <w:t>4.3 – Utilization factor of the server</w:t>
@@ -1074,7 +1074,7 @@
     </w:p>
     <w:p>
       <w:pPr>
-        <w:pStyle w:val="Heading1"/>
+        <w:pStyle w:val="Titolo1"/>
       </w:pPr>
       <w:bookmarkStart w:id="1" w:name="_Toc125811223"/>
       <w:r>
@@ -1086,7 +1086,7 @@
     <w:p/>
     <w:p>
       <w:pPr>
-        <w:pStyle w:val="ListParagraph"/>
+        <w:pStyle w:val="Paragrafoelenco"/>
         <w:numPr>
           <w:ilvl w:val="0"/>
           <w:numId w:val="1"/>
@@ -1106,7 +1106,7 @@
     </w:p>
     <w:p>
       <w:pPr>
-        <w:pStyle w:val="ListParagraph"/>
+        <w:pStyle w:val="Paragrafoelenco"/>
         <w:numPr>
           <w:ilvl w:val="0"/>
           <w:numId w:val="1"/>
@@ -1123,7 +1123,7 @@
     </w:p>
     <w:p>
       <w:pPr>
-        <w:pStyle w:val="ListParagraph"/>
+        <w:pStyle w:val="Paragrafoelenco"/>
         <w:numPr>
           <w:ilvl w:val="0"/>
           <w:numId w:val="1"/>
@@ -1141,7 +1141,7 @@
     </w:p>
     <w:p>
       <w:pPr>
-        <w:pStyle w:val="ListParagraph"/>
+        <w:pStyle w:val="Paragrafoelenco"/>
         <w:numPr>
           <w:ilvl w:val="1"/>
           <w:numId w:val="1"/>
@@ -1158,7 +1158,7 @@
     </w:p>
     <w:p>
       <w:pPr>
-        <w:pStyle w:val="ListParagraph"/>
+        <w:pStyle w:val="Paragrafoelenco"/>
         <w:numPr>
           <w:ilvl w:val="1"/>
           <w:numId w:val="1"/>
@@ -1175,7 +1175,7 @@
     </w:p>
     <w:p>
       <w:pPr>
-        <w:pStyle w:val="ListParagraph"/>
+        <w:pStyle w:val="Paragrafoelenco"/>
         <w:numPr>
           <w:ilvl w:val="1"/>
           <w:numId w:val="1"/>
@@ -1192,7 +1192,7 @@
     </w:p>
     <w:p>
       <w:pPr>
-        <w:pStyle w:val="ListParagraph"/>
+        <w:pStyle w:val="Paragrafoelenco"/>
         <w:numPr>
           <w:ilvl w:val="1"/>
           <w:numId w:val="1"/>
@@ -1209,7 +1209,7 @@
     </w:p>
     <w:p>
       <w:pPr>
-        <w:pStyle w:val="ListParagraph"/>
+        <w:pStyle w:val="Paragrafoelenco"/>
         <w:numPr>
           <w:ilvl w:val="1"/>
           <w:numId w:val="1"/>
@@ -1221,7 +1221,7 @@
     </w:p>
     <w:p>
       <w:pPr>
-        <w:pStyle w:val="ListParagraph"/>
+        <w:pStyle w:val="Paragrafoelenco"/>
         <w:numPr>
           <w:ilvl w:val="0"/>
           <w:numId w:val="1"/>
@@ -1233,7 +1233,7 @@
     </w:p>
     <w:p>
       <w:pPr>
-        <w:pStyle w:val="ListParagraph"/>
+        <w:pStyle w:val="Paragrafoelenco"/>
         <w:numPr>
           <w:ilvl w:val="1"/>
           <w:numId w:val="1"/>
@@ -1250,7 +1250,7 @@
     </w:p>
     <w:p>
       <w:pPr>
-        <w:pStyle w:val="ListParagraph"/>
+        <w:pStyle w:val="Paragrafoelenco"/>
         <w:numPr>
           <w:ilvl w:val="1"/>
           <w:numId w:val="1"/>
@@ -1267,7 +1267,7 @@
     </w:p>
     <w:p>
       <w:pPr>
-        <w:pStyle w:val="ListParagraph"/>
+        <w:pStyle w:val="Paragrafoelenco"/>
         <w:numPr>
           <w:ilvl w:val="1"/>
           <w:numId w:val="1"/>
@@ -1280,7 +1280,7 @@
     <w:p/>
     <w:p>
       <w:pPr>
-        <w:pStyle w:val="Heading1"/>
+        <w:pStyle w:val="Titolo1"/>
         <w:rPr>
           <w:lang w:val="it-IT"/>
         </w:rPr>
@@ -1313,6 +1313,34 @@
         <w:rPr>
           <w:lang w:val="it-IT"/>
         </w:rPr>
+        <w:t>//</w:t>
+      </w:r>
+    </w:p>
+    <w:p>
+      <w:r>
+        <w:t>As expected from Kleinrock’s c</w:t>
+      </w:r>
+      <w:r>
+        <w:t>onservation law, assigning a priority class mean queuing time shrinks, indeed also mean response time (being summation of mean queuing time which shrinks and mean service time which is constant) is reduced. Using Little’s law yields that even average queue length shrinks (average queue length is equal to waiting time by a coefficient of lambda = arrival rate).</w:t>
+      </w:r>
+    </w:p>
+    <w:p/>
+    <w:p>
+      <w:pPr>
+        <w:rPr>
+          <w:lang w:val="it-IT"/>
+        </w:rPr>
+      </w:pPr>
+      <w:r>
+        <w:rPr>
+          <w:lang w:val="it-IT"/>
+        </w:rPr>
+        <w:t>//</w:t>
+      </w:r>
+      <w:r>
+        <w:rPr>
+          <w:lang w:val="it-IT"/>
+        </w:rPr>
         <w:t>La SPTF h</w:t>
       </w:r>
       <w:r>
@@ -1400,7 +1428,7 @@
     </w:p>
     <w:p>
       <w:pPr>
-        <w:pStyle w:val="ListParagraph"/>
+        <w:pStyle w:val="Paragrafoelenco"/>
         <w:numPr>
           <w:ilvl w:val="0"/>
           <w:numId w:val="2"/>
@@ -1472,7 +1500,7 @@
     </w:p>
     <w:p>
       <w:pPr>
-        <w:pStyle w:val="ListParagraph"/>
+        <w:pStyle w:val="Paragrafoelenco"/>
         <w:numPr>
           <w:ilvl w:val="0"/>
           <w:numId w:val="2"/>
@@ -1566,7 +1594,7 @@
     </w:p>
     <w:p>
       <w:pPr>
-        <w:pStyle w:val="Heading1"/>
+        <w:pStyle w:val="Titolo1"/>
       </w:pPr>
       <w:bookmarkStart w:id="3" w:name="_Toc125811225"/>
       <w:r>
@@ -1658,7 +1686,7 @@
     </w:p>
     <w:p>
       <w:pPr>
-        <w:pStyle w:val="Heading1"/>
+        <w:pStyle w:val="Titolo1"/>
       </w:pPr>
       <w:bookmarkStart w:id="4" w:name="_Toc125811226"/>
       <w:r>
@@ -1726,7 +1754,7 @@
     </w:p>
     <w:p>
       <w:pPr>
-        <w:pStyle w:val="Heading1"/>
+        <w:pStyle w:val="Titolo1"/>
       </w:pPr>
       <w:bookmarkStart w:id="6" w:name="_Toc125811227"/>
       <w:r>
@@ -1846,19 +1874,7 @@
           <w:rPr>
             <w:rFonts w:ascii="Cambria Math" w:eastAsiaTheme="minorEastAsia" w:hAnsi="Cambria Math"/>
           </w:rPr>
-          <m:t>λ</m:t>
-        </m:r>
-        <m:r>
-          <w:rPr>
-            <w:rFonts w:ascii="Cambria Math" w:eastAsiaTheme="minorEastAsia" w:hAnsi="Cambria Math"/>
-          </w:rPr>
-          <m:t>=</m:t>
-        </m:r>
-        <m:r>
-          <w:rPr>
-            <w:rFonts w:ascii="Cambria Math" w:eastAsiaTheme="minorEastAsia" w:hAnsi="Cambria Math"/>
-          </w:rPr>
-          <m:t xml:space="preserve">2 </m:t>
+          <m:t xml:space="preserve">λ=2 </m:t>
         </m:r>
         <m:f>
           <m:fPr>
@@ -1917,7 +1933,7 @@
     </w:p>
     <w:p>
       <w:pPr>
-        <w:pStyle w:val="Heading1"/>
+        <w:pStyle w:val="Titolo1"/>
       </w:pPr>
       <w:bookmarkStart w:id="7" w:name="_Toc125811228"/>
       <w:r>
@@ -2019,20 +2035,14 @@
             <w:rPr>
               <w:rFonts w:ascii="Cambria Math" w:hAnsi="Cambria Math" w:cstheme="minorHAnsi"/>
             </w:rPr>
-            <m:t>=</m:t>
-          </m:r>
-          <m:r>
-            <w:rPr>
-              <w:rFonts w:ascii="Cambria Math" w:hAnsi="Cambria Math" w:cstheme="minorHAnsi"/>
-            </w:rPr>
-            <m:t>1.13 usr</m:t>
+            <m:t>=1.13 usr</m:t>
           </m:r>
         </m:oMath>
       </m:oMathPara>
     </w:p>
     <w:p>
       <w:pPr>
-        <w:pStyle w:val="Heading1"/>
+        <w:pStyle w:val="Titolo1"/>
       </w:pPr>
       <w:bookmarkStart w:id="8" w:name="_Toc125811229"/>
       <w:r>
@@ -2096,7 +2106,7 @@
     </w:p>
     <w:p>
       <w:pPr>
-        <w:pStyle w:val="Heading1"/>
+        <w:pStyle w:val="Titolo1"/>
       </w:pPr>
       <w:bookmarkStart w:id="9" w:name="_Toc125811230"/>
       <w:r>
@@ -2133,20 +2143,14 @@
             <w:rPr>
               <w:rFonts w:ascii="Cambria Math" w:hAnsi="Cambria Math"/>
             </w:rPr>
-            <m:t>W=</m:t>
-          </m:r>
-          <m:r>
-            <w:rPr>
-              <w:rFonts w:ascii="Cambria Math" w:hAnsi="Cambria Math"/>
-            </w:rPr>
-            <m:t>0.97 s</m:t>
+            <m:t>W=0.97 s</m:t>
           </m:r>
         </m:oMath>
       </m:oMathPara>
     </w:p>
     <w:p>
       <w:pPr>
-        <w:pStyle w:val="Heading1"/>
+        <w:pStyle w:val="Titolo1"/>
       </w:pPr>
       <w:bookmarkStart w:id="10" w:name="_Toc125811231"/>
       <w:r>
@@ -2183,26 +2187,14 @@
             <w:rPr>
               <w:rFonts w:ascii="Cambria Math" w:hAnsi="Cambria Math"/>
             </w:rPr>
-            <m:t>ρ</m:t>
-          </m:r>
-          <m:r>
-            <w:rPr>
-              <w:rFonts w:ascii="Cambria Math" w:hAnsi="Cambria Math"/>
-            </w:rPr>
-            <m:t>=</m:t>
-          </m:r>
-          <m:r>
-            <w:rPr>
-              <w:rFonts w:ascii="Cambria Math" w:hAnsi="Cambria Math"/>
-            </w:rPr>
-            <m:t>0.78</m:t>
+            <m:t>ρ=0.78</m:t>
           </m:r>
         </m:oMath>
       </m:oMathPara>
     </w:p>
     <w:p>
       <w:pPr>
-        <w:pStyle w:val="Heading1"/>
+        <w:pStyle w:val="Titolo1"/>
       </w:pPr>
       <w:bookmarkStart w:id="11" w:name="_Toc125811232"/>
       <w:r>
@@ -2229,7 +2221,7 @@
     </w:p>
     <w:p>
       <w:pPr>
-        <w:pStyle w:val="Heading1"/>
+        <w:pStyle w:val="Titolo1"/>
       </w:pPr>
       <w:bookmarkStart w:id="12" w:name="_Toc125811233"/>
       <w:r>
@@ -2250,22 +2242,78 @@
     </w:p>
     <w:p>
       <w:pPr>
-        <w:pStyle w:val="Heading1"/>
+        <w:pStyle w:val="Titolo1"/>
+        <w:rPr>
+          <w:lang w:val="it-IT"/>
+        </w:rPr>
       </w:pPr>
       <w:bookmarkStart w:id="13" w:name="_Toc125811234"/>
       <w:r>
-        <w:t>4.1 – Average conditional queue time</w:t>
+        <w:rPr>
+          <w:lang w:val="it-IT"/>
+        </w:rPr>
+        <w:t xml:space="preserve">4.1 – </w:t>
+      </w:r>
+      <w:proofErr w:type="spellStart"/>
+      <w:r>
+        <w:rPr>
+          <w:lang w:val="it-IT"/>
+        </w:rPr>
+        <w:t>Average</w:t>
+      </w:r>
+      <w:proofErr w:type="spellEnd"/>
+      <w:r>
+        <w:rPr>
+          <w:lang w:val="it-IT"/>
+        </w:rPr>
+        <w:t xml:space="preserve"> </w:t>
+      </w:r>
+      <w:proofErr w:type="spellStart"/>
+      <w:r>
+        <w:rPr>
+          <w:lang w:val="it-IT"/>
+        </w:rPr>
+        <w:t>conditional</w:t>
+      </w:r>
+      <w:proofErr w:type="spellEnd"/>
+      <w:r>
+        <w:rPr>
+          <w:lang w:val="it-IT"/>
+        </w:rPr>
+        <w:t xml:space="preserve"> </w:t>
+      </w:r>
+      <w:proofErr w:type="spellStart"/>
+      <w:r>
+        <w:rPr>
+          <w:lang w:val="it-IT"/>
+        </w:rPr>
+        <w:t>queue</w:t>
+      </w:r>
+      <w:proofErr w:type="spellEnd"/>
+      <w:r>
+        <w:rPr>
+          <w:lang w:val="it-IT"/>
+        </w:rPr>
+        <w:t xml:space="preserve"> time</w:t>
       </w:r>
       <w:bookmarkEnd w:id="13"/>
     </w:p>
     <w:p>
-      <w:r>
+      <w:pPr>
+        <w:rPr>
+          <w:lang w:val="it-IT"/>
+        </w:rPr>
+      </w:pPr>
+      <w:r>
+        <w:rPr>
+          <w:lang w:val="it-IT"/>
+        </w:rPr>
         <w:t>COME SI CALCOLA?</w:t>
       </w:r>
     </w:p>
     <w:p>
       <w:pPr>
-        <w:pStyle w:val="Heading1"/>
+        <w:pStyle w:val="Titolo1"/>
       </w:pPr>
       <w:bookmarkStart w:id="14" w:name="_Toc125811235"/>
       <w:r>
@@ -2598,7 +2646,7 @@
     </w:p>
     <w:p>
       <w:pPr>
-        <w:pStyle w:val="Heading1"/>
+        <w:pStyle w:val="Titolo1"/>
         <w:rPr>
           <w:rFonts w:eastAsiaTheme="minorEastAsia"/>
         </w:rPr>
@@ -2639,16 +2687,7 @@
             <w:rPr>
               <w:rFonts w:ascii="Cambria Math" w:hAnsi="Cambria Math" w:cstheme="minorHAnsi"/>
             </w:rPr>
-            <m:t>λ</m:t>
-          </m:r>
-          <m:r>
-            <m:rPr>
-              <m:sty m:val="p"/>
-            </m:rPr>
-            <w:rPr>
-              <w:rFonts w:ascii="Cambria Math" w:hAnsi="Cambria Math" w:cstheme="minorHAnsi"/>
-            </w:rPr>
-            <m:t>∙</m:t>
+            <m:t>λ∙</m:t>
           </m:r>
           <m:r>
             <w:rPr>
@@ -2680,13 +2719,7 @@
             <w:rPr>
               <w:rFonts w:ascii="Cambria Math" w:hAnsi="Cambria Math"/>
             </w:rPr>
-            <m:t>=</m:t>
-          </m:r>
-          <m:r>
-            <w:rPr>
-              <w:rFonts w:ascii="Cambria Math" w:hAnsi="Cambria Math"/>
-            </w:rPr>
-            <m:t>0.8</m:t>
+            <m:t>=0.8</m:t>
           </m:r>
         </m:oMath>
       </m:oMathPara>
@@ -3317,18 +3350,18 @@
     <w:lsdException w:name="Unresolved Mention" w:semiHidden="1" w:unhideWhenUsed="1"/>
     <w:lsdException w:name="Smart Link" w:semiHidden="1" w:unhideWhenUsed="1"/>
   </w:latentStyles>
-  <w:style w:type="paragraph" w:default="1" w:styleId="Normal">
+  <w:style w:type="paragraph" w:default="1" w:styleId="Normale">
     <w:name w:val="Normal"/>
     <w:qFormat/>
     <w:rPr>
       <w:lang w:val="en-US"/>
     </w:rPr>
   </w:style>
-  <w:style w:type="paragraph" w:styleId="Heading1">
+  <w:style w:type="paragraph" w:styleId="Titolo1">
     <w:name w:val="heading 1"/>
-    <w:basedOn w:val="Normal"/>
-    <w:next w:val="Normal"/>
-    <w:link w:val="Heading1Char"/>
+    <w:basedOn w:val="Normale"/>
+    <w:next w:val="Normale"/>
+    <w:link w:val="Titolo1Carattere"/>
     <w:uiPriority w:val="9"/>
     <w:qFormat/>
     <w:rsid w:val="005B5DEC"/>
@@ -3345,13 +3378,13 @@
       <w:szCs w:val="32"/>
     </w:rPr>
   </w:style>
-  <w:style w:type="character" w:default="1" w:styleId="DefaultParagraphFont">
+  <w:style w:type="character" w:default="1" w:styleId="Carpredefinitoparagrafo">
     <w:name w:val="Default Paragraph Font"/>
     <w:uiPriority w:val="1"/>
     <w:semiHidden/>
     <w:unhideWhenUsed/>
   </w:style>
-  <w:style w:type="table" w:default="1" w:styleId="TableNormal">
+  <w:style w:type="table" w:default="1" w:styleId="Tabellanormale">
     <w:name w:val="Normal Table"/>
     <w:uiPriority w:val="99"/>
     <w:semiHidden/>
@@ -3366,15 +3399,15 @@
       </w:tblCellMar>
     </w:tblPr>
   </w:style>
-  <w:style w:type="numbering" w:default="1" w:styleId="NoList">
+  <w:style w:type="numbering" w:default="1" w:styleId="Nessunelenco">
     <w:name w:val="No List"/>
     <w:uiPriority w:val="99"/>
     <w:semiHidden/>
     <w:unhideWhenUsed/>
   </w:style>
-  <w:style w:type="paragraph" w:styleId="ListParagraph">
+  <w:style w:type="paragraph" w:styleId="Paragrafoelenco">
     <w:name w:val="List Paragraph"/>
-    <w:basedOn w:val="Normal"/>
+    <w:basedOn w:val="Normale"/>
     <w:uiPriority w:val="34"/>
     <w:qFormat/>
     <w:pPr>
@@ -3382,11 +3415,11 @@
       <w:contextualSpacing/>
     </w:pPr>
   </w:style>
-  <w:style w:type="paragraph" w:styleId="Title">
+  <w:style w:type="paragraph" w:styleId="Titolo">
     <w:name w:val="Title"/>
-    <w:basedOn w:val="Normal"/>
-    <w:next w:val="Normal"/>
-    <w:link w:val="TitleChar"/>
+    <w:basedOn w:val="Normale"/>
+    <w:next w:val="Normale"/>
+    <w:link w:val="TitoloCarattere"/>
     <w:uiPriority w:val="10"/>
     <w:qFormat/>
     <w:rsid w:val="005B5DEC"/>
@@ -3402,10 +3435,10 @@
       <w:szCs w:val="56"/>
     </w:rPr>
   </w:style>
-  <w:style w:type="character" w:customStyle="1" w:styleId="TitleChar">
-    <w:name w:val="Title Char"/>
-    <w:basedOn w:val="DefaultParagraphFont"/>
-    <w:link w:val="Title"/>
+  <w:style w:type="character" w:customStyle="1" w:styleId="TitoloCarattere">
+    <w:name w:val="Titolo Carattere"/>
+    <w:basedOn w:val="Carpredefinitoparagrafo"/>
+    <w:link w:val="Titolo"/>
     <w:uiPriority w:val="10"/>
     <w:rsid w:val="005B5DEC"/>
     <w:rPr>
@@ -3416,10 +3449,10 @@
       <w:szCs w:val="56"/>
     </w:rPr>
   </w:style>
-  <w:style w:type="character" w:customStyle="1" w:styleId="Heading1Char">
-    <w:name w:val="Heading 1 Char"/>
-    <w:basedOn w:val="DefaultParagraphFont"/>
-    <w:link w:val="Heading1"/>
+  <w:style w:type="character" w:customStyle="1" w:styleId="Titolo1Carattere">
+    <w:name w:val="Titolo 1 Carattere"/>
+    <w:basedOn w:val="Carpredefinitoparagrafo"/>
+    <w:link w:val="Titolo1"/>
     <w:uiPriority w:val="9"/>
     <w:rsid w:val="005B5DEC"/>
     <w:rPr>
@@ -3429,10 +3462,10 @@
       <w:szCs w:val="32"/>
     </w:rPr>
   </w:style>
-  <w:style w:type="paragraph" w:styleId="TOCHeading">
+  <w:style w:type="paragraph" w:styleId="Titolosommario">
     <w:name w:val="TOC Heading"/>
-    <w:basedOn w:val="Heading1"/>
-    <w:next w:val="Normal"/>
+    <w:basedOn w:val="Titolo1"/>
+    <w:next w:val="Normale"/>
     <w:uiPriority w:val="39"/>
     <w:unhideWhenUsed/>
     <w:qFormat/>
@@ -3444,10 +3477,10 @@
       <w:lang w:eastAsia="it-IT"/>
     </w:rPr>
   </w:style>
-  <w:style w:type="paragraph" w:styleId="TOC1">
+  <w:style w:type="paragraph" w:styleId="Sommario1">
     <w:name w:val="toc 1"/>
-    <w:basedOn w:val="Normal"/>
-    <w:next w:val="Normal"/>
+    <w:basedOn w:val="Normale"/>
+    <w:next w:val="Normale"/>
     <w:autoRedefine/>
     <w:uiPriority w:val="39"/>
     <w:unhideWhenUsed/>
@@ -3456,9 +3489,9 @@
       <w:spacing w:after="100"/>
     </w:pPr>
   </w:style>
-  <w:style w:type="character" w:styleId="Hyperlink">
+  <w:style w:type="character" w:styleId="Collegamentoipertestuale">
     <w:name w:val="Hyperlink"/>
-    <w:basedOn w:val="DefaultParagraphFont"/>
+    <w:basedOn w:val="Carpredefinitoparagrafo"/>
     <w:uiPriority w:val="99"/>
     <w:unhideWhenUsed/>
     <w:rsid w:val="00FD16F8"/>
@@ -3467,9 +3500,9 @@
       <w:u w:val="single"/>
     </w:rPr>
   </w:style>
-  <w:style w:type="character" w:styleId="PlaceholderText">
+  <w:style w:type="character" w:styleId="Testosegnaposto">
     <w:name w:val="Placeholder Text"/>
-    <w:basedOn w:val="DefaultParagraphFont"/>
+    <w:basedOn w:val="Carpredefinitoparagrafo"/>
     <w:uiPriority w:val="99"/>
     <w:semiHidden/>
     <w:rsid w:val="00801776"/>

</xml_diff>